<commit_message>
44: Table Border styles
</commit_message>
<xml_diff>
--- a/Source/Samples/Tables/CellBorders.docx
+++ b/Source/Samples/Tables/CellBorders.docx
@@ -9,19 +9,19 @@
         <w:tblLook w:val="04A0" w:firstRow="1" w:lastRow="0" w:firstColumn="1" w:lastColumn="0" w:noHBand="0" w:noVBand="1"/>
       </w:tblPr>
       <w:tblGrid>
-        <w:gridCol w:w="1808"/>
-        <w:gridCol w:w="1808"/>
-        <w:gridCol w:w="1808"/>
-        <w:gridCol w:w="1809"/>
-        <w:gridCol w:w="1809"/>
+        <w:gridCol w:w="1812"/>
+        <w:gridCol w:w="1812"/>
+        <w:gridCol w:w="1812"/>
+        <w:gridCol w:w="1813"/>
+        <w:gridCol w:w="1813"/>
       </w:tblGrid>
       <w:tr>
         <w:tc>
           <w:tcPr>
             <w:tcW w:w="1812" w:type="dxa"/>
             <w:tcBorders>
-              <w:top w:val="double" w:sz="4" w:space="0" w:color="C45911" w:themeColor="accent2" w:themeShade="BF"/>
-              <w:left w:val="double" w:sz="4" w:space="0" w:color="C45911" w:themeColor="accent2" w:themeShade="BF"/>
+              <w:top w:val="single" w:sz="4" w:space="0" w:color="2F5496" w:themeColor="accent1" w:themeShade="BF"/>
+              <w:left w:val="single" w:sz="4" w:space="0" w:color="2F5496" w:themeColor="accent1" w:themeShade="BF"/>
               <w:bottom w:val="single" w:sz="4" w:space="0" w:color="auto"/>
             </w:tcBorders>
           </w:tcPr>
@@ -31,17 +31,17 @@
           <w:tcPr>
             <w:tcW w:w="1812" w:type="dxa"/>
             <w:tcBorders>
-              <w:top w:val="thinThickMediumGap" w:sz="24" w:space="0" w:color="C45911" w:themeColor="accent2" w:themeShade="BF"/>
-            </w:tcBorders>
-          </w:tcPr>
-          <w:p/>
-        </w:tc>
-        <w:tc>
-          <w:tcPr>
-            <w:tcW w:w="1812" w:type="dxa"/>
-            <w:tcBorders>
-              <w:top w:val="double" w:sz="4" w:space="0" w:color="C45911" w:themeColor="accent2" w:themeShade="BF"/>
-              <w:bottom w:val="single" w:sz="4" w:space="0" w:color="C45911" w:themeColor="accent2" w:themeShade="BF"/>
+              <w:top w:val="thinThickSmallGap" w:sz="24" w:space="0" w:color="2F5496" w:themeColor="accent1" w:themeShade="BF"/>
+            </w:tcBorders>
+          </w:tcPr>
+          <w:p/>
+        </w:tc>
+        <w:tc>
+          <w:tcPr>
+            <w:tcW w:w="1812" w:type="dxa"/>
+            <w:tcBorders>
+              <w:top w:val="single" w:sz="4" w:space="0" w:color="2F5496" w:themeColor="accent1" w:themeShade="BF"/>
+              <w:bottom w:val="dashed" w:sz="8" w:space="0" w:color="FFD966" w:themeColor="accent4" w:themeTint="99"/>
             </w:tcBorders>
           </w:tcPr>
           <w:p/>
@@ -50,7 +50,7 @@
           <w:tcPr>
             <w:tcW w:w="1813" w:type="dxa"/>
             <w:tcBorders>
-              <w:top w:val="double" w:sz="4" w:space="0" w:color="C45911" w:themeColor="accent2" w:themeShade="BF"/>
+              <w:top w:val="single" w:sz="4" w:space="0" w:color="2F5496" w:themeColor="accent1" w:themeShade="BF"/>
             </w:tcBorders>
           </w:tcPr>
           <w:p/>
@@ -59,8 +59,8 @@
           <w:tcPr>
             <w:tcW w:w="1813" w:type="dxa"/>
             <w:tcBorders>
-              <w:top w:val="double" w:sz="4" w:space="0" w:color="C45911" w:themeColor="accent2" w:themeShade="BF"/>
-              <w:right w:val="double" w:sz="4" w:space="0" w:color="C45911" w:themeColor="accent2" w:themeShade="BF"/>
+              <w:top w:val="single" w:sz="4" w:space="0" w:color="2F5496" w:themeColor="accent1" w:themeShade="BF"/>
+              <w:right w:val="single" w:sz="4" w:space="0" w:color="2F5496" w:themeColor="accent1" w:themeShade="BF"/>
             </w:tcBorders>
           </w:tcPr>
           <w:p/>
@@ -71,7 +71,7 @@
           <w:tcPr>
             <w:tcW w:w="1812" w:type="dxa"/>
             <w:tcBorders>
-              <w:left w:val="double" w:sz="4" w:space="0" w:color="C45911" w:themeColor="accent2" w:themeShade="BF"/>
+              <w:left w:val="single" w:sz="4" w:space="0" w:color="2F5496" w:themeColor="accent1" w:themeShade="BF"/>
               <w:right w:val="dashSmallGap" w:sz="4" w:space="0" w:color="FFD966" w:themeColor="accent4" w:themeTint="99"/>
             </w:tcBorders>
           </w:tcPr>
@@ -83,19 +83,19 @@
             <w:tcBorders>
               <w:left w:val="dashSmallGap" w:sz="4" w:space="0" w:color="FFD966" w:themeColor="accent4" w:themeTint="99"/>
               <w:bottom w:val="dashed" w:sz="4" w:space="0" w:color="C45911" w:themeColor="accent2" w:themeShade="BF"/>
-              <w:right w:val="single" w:sz="4" w:space="0" w:color="C45911" w:themeColor="accent2" w:themeShade="BF"/>
-            </w:tcBorders>
-          </w:tcPr>
-          <w:p/>
-        </w:tc>
-        <w:tc>
-          <w:tcPr>
-            <w:tcW w:w="1812" w:type="dxa"/>
-            <w:tcBorders>
-              <w:top w:val="single" w:sz="4" w:space="0" w:color="C45911" w:themeColor="accent2" w:themeShade="BF"/>
-              <w:left w:val="single" w:sz="4" w:space="0" w:color="C45911" w:themeColor="accent2" w:themeShade="BF"/>
-              <w:bottom w:val="single" w:sz="4" w:space="0" w:color="C45911" w:themeColor="accent2" w:themeShade="BF"/>
-              <w:right w:val="single" w:sz="4" w:space="0" w:color="C45911" w:themeColor="accent2" w:themeShade="BF"/>
+              <w:right w:val="dashed" w:sz="8" w:space="0" w:color="FFD966" w:themeColor="accent4" w:themeTint="99"/>
+            </w:tcBorders>
+          </w:tcPr>
+          <w:p/>
+        </w:tc>
+        <w:tc>
+          <w:tcPr>
+            <w:tcW w:w="1812" w:type="dxa"/>
+            <w:tcBorders>
+              <w:top w:val="dashed" w:sz="8" w:space="0" w:color="FFD966" w:themeColor="accent4" w:themeTint="99"/>
+              <w:left w:val="dashed" w:sz="8" w:space="0" w:color="FFD966" w:themeColor="accent4" w:themeTint="99"/>
+              <w:bottom w:val="dashed" w:sz="8" w:space="0" w:color="FFD966" w:themeColor="accent4" w:themeTint="99"/>
+              <w:right w:val="dashed" w:sz="8" w:space="0" w:color="FFD966" w:themeColor="accent4" w:themeTint="99"/>
             </w:tcBorders>
           </w:tcPr>
           <w:p/>
@@ -104,7 +104,7 @@
           <w:tcPr>
             <w:tcW w:w="1813" w:type="dxa"/>
             <w:tcBorders>
-              <w:left w:val="single" w:sz="4" w:space="0" w:color="C45911" w:themeColor="accent2" w:themeShade="BF"/>
+              <w:left w:val="dashed" w:sz="8" w:space="0" w:color="FFD966" w:themeColor="accent4" w:themeTint="99"/>
             </w:tcBorders>
           </w:tcPr>
           <w:p/>
@@ -113,7 +113,8 @@
           <w:tcPr>
             <w:tcW w:w="1813" w:type="dxa"/>
             <w:tcBorders>
-              <w:right w:val="double" w:sz="4" w:space="0" w:color="C45911" w:themeColor="accent2" w:themeShade="BF"/>
+              <w:bottom w:val="single" w:sz="4" w:space="0" w:color="auto"/>
+              <w:right w:val="single" w:sz="4" w:space="0" w:color="2F5496" w:themeColor="accent1" w:themeShade="BF"/>
             </w:tcBorders>
           </w:tcPr>
           <w:p/>
@@ -124,7 +125,7 @@
           <w:tcPr>
             <w:tcW w:w="1812" w:type="dxa"/>
             <w:tcBorders>
-              <w:left w:val="double" w:sz="4" w:space="0" w:color="C45911" w:themeColor="accent2" w:themeShade="BF"/>
+              <w:left w:val="single" w:sz="4" w:space="0" w:color="2F5496" w:themeColor="accent1" w:themeShade="BF"/>
               <w:right w:val="dashed" w:sz="4" w:space="0" w:color="C45911" w:themeColor="accent2" w:themeShade="BF"/>
             </w:tcBorders>
           </w:tcPr>
@@ -146,8 +147,9 @@
           <w:tcPr>
             <w:tcW w:w="1812" w:type="dxa"/>
             <w:tcBorders>
-              <w:top w:val="single" w:sz="4" w:space="0" w:color="C45911" w:themeColor="accent2" w:themeShade="BF"/>
+              <w:top w:val="dashed" w:sz="8" w:space="0" w:color="FFD966" w:themeColor="accent4" w:themeTint="99"/>
               <w:left w:val="dashed" w:sz="4" w:space="0" w:color="C45911" w:themeColor="accent2" w:themeShade="BF"/>
+              <w:bottom w:val="single" w:sz="4" w:space="0" w:color="auto"/>
             </w:tcBorders>
           </w:tcPr>
           <w:p/>
@@ -157,6 +159,7 @@
             <w:tcW w:w="1813" w:type="dxa"/>
             <w:tcBorders>
               <w:bottom w:val="nil"/>
+              <w:right w:val="dotDotDash" w:sz="8" w:space="0" w:color="A8D08D" w:themeColor="accent6" w:themeTint="99"/>
             </w:tcBorders>
           </w:tcPr>
           <w:p/>
@@ -165,7 +168,8 @@
           <w:tcPr>
             <w:tcW w:w="1813" w:type="dxa"/>
             <w:tcBorders>
-              <w:right w:val="double" w:sz="4" w:space="0" w:color="C45911" w:themeColor="accent2" w:themeShade="BF"/>
+              <w:left w:val="dotDotDash" w:sz="8" w:space="0" w:color="A8D08D" w:themeColor="accent6" w:themeTint="99"/>
+              <w:right w:val="single" w:sz="4" w:space="0" w:color="2F5496" w:themeColor="accent1" w:themeShade="BF"/>
             </w:tcBorders>
           </w:tcPr>
           <w:p/>
@@ -176,8 +180,8 @@
           <w:tcPr>
             <w:tcW w:w="1812" w:type="dxa"/>
             <w:tcBorders>
-              <w:left w:val="double" w:sz="4" w:space="0" w:color="C45911" w:themeColor="accent2" w:themeShade="BF"/>
-              <w:bottom w:val="double" w:sz="4" w:space="0" w:color="C45911" w:themeColor="accent2" w:themeShade="BF"/>
+              <w:left w:val="single" w:sz="4" w:space="0" w:color="2F5496" w:themeColor="accent1" w:themeShade="BF"/>
+              <w:bottom w:val="single" w:sz="4" w:space="0" w:color="2F5496" w:themeColor="accent1" w:themeShade="BF"/>
             </w:tcBorders>
           </w:tcPr>
           <w:p/>
@@ -187,16 +191,17 @@
             <w:tcW w:w="1812" w:type="dxa"/>
             <w:tcBorders>
               <w:top w:val="dashed" w:sz="4" w:space="0" w:color="C45911" w:themeColor="accent2" w:themeShade="BF"/>
-              <w:bottom w:val="double" w:sz="4" w:space="0" w:color="C45911" w:themeColor="accent2" w:themeShade="BF"/>
-            </w:tcBorders>
-          </w:tcPr>
-          <w:p/>
-        </w:tc>
-        <w:tc>
-          <w:tcPr>
-            <w:tcW w:w="1812" w:type="dxa"/>
-            <w:tcBorders>
-              <w:bottom w:val="double" w:sz="4" w:space="0" w:color="C45911" w:themeColor="accent2" w:themeShade="BF"/>
+              <w:bottom w:val="single" w:sz="4" w:space="0" w:color="2F5496" w:themeColor="accent1" w:themeShade="BF"/>
+            </w:tcBorders>
+          </w:tcPr>
+          <w:p/>
+        </w:tc>
+        <w:tc>
+          <w:tcPr>
+            <w:tcW w:w="1812" w:type="dxa"/>
+            <w:tcBorders>
+              <w:bottom w:val="single" w:sz="4" w:space="0" w:color="2F5496" w:themeColor="accent1" w:themeShade="BF"/>
+              <w:right w:val="dotDotDash" w:sz="8" w:space="0" w:color="A8D08D" w:themeColor="accent6" w:themeTint="99"/>
             </w:tcBorders>
           </w:tcPr>
           <w:p/>
@@ -206,7 +211,8 @@
             <w:tcW w:w="1813" w:type="dxa"/>
             <w:tcBorders>
               <w:top w:val="nil"/>
-              <w:bottom w:val="double" w:sz="4" w:space="0" w:color="C45911" w:themeColor="accent2" w:themeShade="BF"/>
+              <w:left w:val="dotDotDash" w:sz="8" w:space="0" w:color="A8D08D" w:themeColor="accent6" w:themeTint="99"/>
+              <w:bottom w:val="single" w:sz="4" w:space="0" w:color="2F5496" w:themeColor="accent1" w:themeShade="BF"/>
             </w:tcBorders>
           </w:tcPr>
           <w:p/>
@@ -215,8 +221,8 @@
           <w:tcPr>
             <w:tcW w:w="1813" w:type="dxa"/>
             <w:tcBorders>
-              <w:bottom w:val="double" w:sz="4" w:space="0" w:color="C45911" w:themeColor="accent2" w:themeShade="BF"/>
-              <w:right w:val="double" w:sz="4" w:space="0" w:color="C45911" w:themeColor="accent2" w:themeShade="BF"/>
+              <w:bottom w:val="single" w:sz="4" w:space="0" w:color="2F5496" w:themeColor="accent1" w:themeShade="BF"/>
+              <w:right w:val="single" w:sz="4" w:space="0" w:color="2F5496" w:themeColor="accent1" w:themeShade="BF"/>
             </w:tcBorders>
           </w:tcPr>
           <w:p/>

</xml_diff>